<commit_message>
Caso 3 da apresentação de TI
</commit_message>
<xml_diff>
--- a/SCRIPT TI.docx
+++ b/SCRIPT TI.docx
@@ -155,21 +155,7 @@
         <w:rPr>
           <w:color w:val="FF0000"/>
         </w:rPr>
-        <w:t xml:space="preserve">no site. Entrei no meu </w:t>
-      </w:r>
-      <w:proofErr w:type="gramStart"/>
-      <w:r>
-        <w:rPr>
-          <w:color w:val="FF0000"/>
-        </w:rPr>
-        <w:t>login</w:t>
-      </w:r>
-      <w:proofErr w:type="gramEnd"/>
-      <w:r>
-        <w:rPr>
-          <w:color w:val="FF0000"/>
-        </w:rPr>
-        <w:t xml:space="preserve"> mas não consigo achar aonde posso visualizar os gráficos de ativação.</w:t>
+        <w:t>no site. Entrei no meu login mas não consigo achar aonde posso visualizar os gráficos de ativação.</w:t>
       </w:r>
     </w:p>
     <w:p>
@@ -197,8 +183,553 @@
           <w:color w:val="0070C0"/>
         </w:rPr>
       </w:pPr>
+    </w:p>
+    <w:p>
+      <w:pPr>
+        <w:rPr>
+          <w:color w:val="000000" w:themeColor="text1"/>
+        </w:rPr>
+      </w:pPr>
+      <w:r>
+        <w:rPr>
+          <w:color w:val="000000" w:themeColor="text1"/>
+        </w:rPr>
+        <w:t>2° CASO</w:t>
+      </w:r>
+    </w:p>
+    <w:p>
+      <w:r>
+        <w:rPr>
+          <w:color w:val="FF0000"/>
+        </w:rPr>
+        <w:t xml:space="preserve">CLIENTE </w:t>
+      </w:r>
+      <w:r>
+        <w:t xml:space="preserve">/ </w:t>
+      </w:r>
+      <w:r>
+        <w:rPr>
+          <w:color w:val="0070C0"/>
+        </w:rPr>
+        <w:t xml:space="preserve">ATENDENTE </w:t>
+      </w:r>
+    </w:p>
+    <w:p>
+      <w:pPr>
+        <w:rPr>
+          <w:color w:val="FF0000"/>
+        </w:rPr>
+      </w:pPr>
+      <w:r>
+        <w:rPr>
+          <w:color w:val="FF0000"/>
+        </w:rPr>
+        <w:t xml:space="preserve">- Olá, meu nome é ******, estou precisando de ajuda com o equipamento. </w:t>
+      </w:r>
+    </w:p>
+    <w:p>
+      <w:pPr>
+        <w:rPr>
+          <w:color w:val="0070C0"/>
+        </w:rPr>
+      </w:pPr>
+      <w:r>
+        <w:rPr>
+          <w:color w:val="0070C0"/>
+        </w:rPr>
+        <w:t xml:space="preserve">- Olá, sou *****. O que aconteceu? </w:t>
+      </w:r>
+    </w:p>
+    <w:p>
+      <w:pPr>
+        <w:rPr>
+          <w:color w:val="FF0000"/>
+        </w:rPr>
+      </w:pPr>
+      <w:r>
+        <w:rPr>
+          <w:color w:val="FF0000"/>
+        </w:rPr>
+        <w:t>- O sensor em uma das minhas prateleiras não está funcionando!</w:t>
+      </w:r>
+    </w:p>
+    <w:p>
+      <w:pPr>
+        <w:rPr>
+          <w:color w:val="0070C0"/>
+        </w:rPr>
+      </w:pPr>
+      <w:r>
+        <w:rPr>
+          <w:color w:val="0070C0"/>
+        </w:rPr>
+        <w:t>- Okay. A luz do sensor está ligada?</w:t>
+      </w:r>
+    </w:p>
+    <w:p>
+      <w:pPr>
+        <w:rPr>
+          <w:color w:val="FF0000"/>
+        </w:rPr>
+      </w:pPr>
+      <w:r>
+        <w:rPr>
+          <w:color w:val="FF0000"/>
+        </w:rPr>
+        <w:t>- Não!</w:t>
+      </w:r>
+    </w:p>
+    <w:p>
+      <w:pPr>
+        <w:rPr>
+          <w:color w:val="0070C0"/>
+        </w:rPr>
+      </w:pPr>
+      <w:r>
+        <w:rPr>
+          <w:color w:val="0070C0"/>
+        </w:rPr>
+        <w:t xml:space="preserve">- Certo, verifique se tem um pequeno cabo solto do equipamento. Se sim, ligue na entrada e me diga se a luz ascendeu. </w:t>
+      </w:r>
+    </w:p>
+    <w:p>
+      <w:pPr>
+        <w:rPr>
+          <w:color w:val="FF0000"/>
+        </w:rPr>
+      </w:pPr>
+      <w:r>
+        <w:rPr>
+          <w:color w:val="FF0000"/>
+        </w:rPr>
+        <w:t>- Deu certo, muito obrigado!!</w:t>
+      </w:r>
+    </w:p>
+    <w:p>
+      <w:pPr>
+        <w:rPr>
+          <w:color w:val="FF0000"/>
+        </w:rPr>
+      </w:pPr>
+    </w:p>
+    <w:p>
+      <w:pPr>
+        <w:rPr>
+          <w:color w:val="000000" w:themeColor="text1"/>
+        </w:rPr>
+      </w:pPr>
+      <w:r>
+        <w:rPr>
+          <w:color w:val="000000" w:themeColor="text1"/>
+        </w:rPr>
+        <w:t>3</w:t>
+      </w:r>
+      <w:r>
+        <w:rPr>
+          <w:color w:val="000000" w:themeColor="text1"/>
+        </w:rPr>
+        <w:t>° CASO</w:t>
+      </w:r>
+    </w:p>
+    <w:p>
+      <w:pPr>
+        <w:rPr>
+          <w:color w:val="806000" w:themeColor="accent4" w:themeShade="80"/>
+        </w:rPr>
+      </w:pPr>
+      <w:r>
+        <w:rPr>
+          <w:color w:val="FF0000"/>
+        </w:rPr>
+        <w:t xml:space="preserve">CLIENTE </w:t>
+      </w:r>
+      <w:r>
+        <w:t xml:space="preserve">/ </w:t>
+      </w:r>
+      <w:r>
+        <w:rPr>
+          <w:color w:val="0070C0"/>
+        </w:rPr>
+        <w:t xml:space="preserve">ATENDENTE </w:t>
+      </w:r>
+      <w:r>
+        <w:rPr>
+          <w:color w:val="000000" w:themeColor="text1"/>
+        </w:rPr>
+        <w:t xml:space="preserve">/ </w:t>
+      </w:r>
+      <w:r>
+        <w:rPr>
+          <w:color w:val="385623" w:themeColor="accent6" w:themeShade="80"/>
+        </w:rPr>
+        <w:t xml:space="preserve">SUPORTE N2 </w:t>
+      </w:r>
+      <w:r>
+        <w:rPr>
+          <w:color w:val="000000" w:themeColor="text1"/>
+        </w:rPr>
+        <w:t xml:space="preserve">/ </w:t>
+      </w:r>
+      <w:r>
+        <w:rPr>
+          <w:color w:val="806000" w:themeColor="accent4" w:themeShade="80"/>
+        </w:rPr>
+        <w:t>COORDENADOR</w:t>
+      </w:r>
+    </w:p>
+    <w:p>
+      <w:pPr>
+        <w:rPr>
+          <w:color w:val="FF0000"/>
+        </w:rPr>
+      </w:pPr>
+      <w:r>
+        <w:rPr>
+          <w:color w:val="FF0000"/>
+        </w:rPr>
+        <w:t xml:space="preserve">- Olá, </w:t>
+      </w:r>
+      <w:r>
+        <w:rPr>
+          <w:color w:val="FF0000"/>
+        </w:rPr>
+        <w:t>preciso de ajuda</w:t>
+      </w:r>
+      <w:r>
+        <w:rPr>
+          <w:color w:val="FF0000"/>
+        </w:rPr>
+        <w:t>.</w:t>
+      </w:r>
+    </w:p>
+    <w:p>
+      <w:pPr>
+        <w:rPr>
+          <w:color w:val="4472C4" w:themeColor="accent1"/>
+        </w:rPr>
+      </w:pPr>
+      <w:r>
+        <w:rPr>
+          <w:color w:val="4472C4" w:themeColor="accent1"/>
+        </w:rPr>
+        <w:t>- Olá [nome do cliente], pode detalhar o que aconteceu?</w:t>
+      </w:r>
+    </w:p>
+    <w:p>
+      <w:pPr>
+        <w:rPr>
+          <w:color w:val="FF0000"/>
+        </w:rPr>
+      </w:pPr>
+      <w:r>
+        <w:rPr>
+          <w:color w:val="FF0000"/>
+        </w:rPr>
+        <w:t xml:space="preserve">- </w:t>
+      </w:r>
+      <w:r>
+        <w:rPr>
+          <w:color w:val="FF0000"/>
+        </w:rPr>
+        <w:t xml:space="preserve">Sim, todos os sensores </w:t>
+      </w:r>
+      <w:r>
+        <w:rPr>
+          <w:color w:val="FF0000"/>
+        </w:rPr>
+        <w:t>de todos os</w:t>
+      </w:r>
+      <w:r>
+        <w:rPr>
+          <w:color w:val="FF0000"/>
+        </w:rPr>
+        <w:t xml:space="preserve"> estabelecimento</w:t>
+      </w:r>
+      <w:r>
+        <w:rPr>
+          <w:color w:val="FF0000"/>
+        </w:rPr>
+        <w:t>s</w:t>
+      </w:r>
+      <w:r>
+        <w:rPr>
+          <w:color w:val="FF0000"/>
+        </w:rPr>
+        <w:t xml:space="preserve"> não estão funcionando corretamente.</w:t>
+      </w:r>
+    </w:p>
+    <w:p>
+      <w:pPr>
+        <w:rPr>
+          <w:color w:val="4472C4" w:themeColor="accent1"/>
+        </w:rPr>
+      </w:pPr>
+      <w:r>
+        <w:rPr>
+          <w:color w:val="4472C4" w:themeColor="accent1"/>
+        </w:rPr>
+        <w:t>- Certo, primeiro verifique se as luzes dos sensores estão ligadas.</w:t>
+      </w:r>
+    </w:p>
+    <w:p>
+      <w:pPr>
+        <w:rPr>
+          <w:color w:val="FF0000"/>
+        </w:rPr>
+      </w:pPr>
+      <w:r>
+        <w:rPr>
+          <w:color w:val="FF0000"/>
+        </w:rPr>
+        <w:t>- Todas estão acesas.</w:t>
+      </w:r>
+    </w:p>
+    <w:p>
+      <w:pPr>
+        <w:rPr>
+          <w:color w:val="4472C4" w:themeColor="accent1"/>
+        </w:rPr>
+      </w:pPr>
+      <w:r>
+        <w:rPr>
+          <w:color w:val="4472C4" w:themeColor="accent1"/>
+        </w:rPr>
+        <w:t xml:space="preserve">- Ok, verifique agora se </w:t>
+      </w:r>
+      <w:r>
+        <w:rPr>
+          <w:color w:val="4472C4" w:themeColor="accent1"/>
+        </w:rPr>
+        <w:t>o Arduino está ligado e conectado ao servidor local.</w:t>
+      </w:r>
+    </w:p>
+    <w:p>
+      <w:pPr>
+        <w:rPr>
+          <w:color w:val="FF0000"/>
+        </w:rPr>
+      </w:pPr>
+      <w:r>
+        <w:rPr>
+          <w:color w:val="FF0000"/>
+        </w:rPr>
+        <w:t>- Sim, ele está ligado e conectado ao servidor.</w:t>
+      </w:r>
+    </w:p>
+    <w:p>
+      <w:pPr>
+        <w:rPr>
+          <w:color w:val="4472C4" w:themeColor="accent1"/>
+        </w:rPr>
+      </w:pPr>
+      <w:r>
+        <w:rPr>
+          <w:color w:val="4472C4" w:themeColor="accent1"/>
+        </w:rPr>
+        <w:lastRenderedPageBreak/>
+        <w:t>- Bom, então terei que criar um chamado e encaminhar para o coordenador</w:t>
+      </w:r>
+      <w:r>
+        <w:rPr>
+          <w:color w:val="4472C4" w:themeColor="accent1"/>
+        </w:rPr>
+        <w:t>, você será respondido em breve</w:t>
+      </w:r>
+      <w:r>
+        <w:rPr>
+          <w:color w:val="4472C4" w:themeColor="accent1"/>
+        </w:rPr>
+        <w:t>.</w:t>
+      </w:r>
+    </w:p>
+    <w:p>
+      <w:pPr>
+        <w:rPr>
+          <w:color w:val="FF0000"/>
+        </w:rPr>
+      </w:pPr>
+      <w:r>
+        <w:rPr>
+          <w:color w:val="FF0000"/>
+        </w:rPr>
+        <w:t>- Tudo bem.</w:t>
+      </w:r>
+    </w:p>
+    <w:p>
+      <w:pPr>
+        <w:rPr>
+          <w:color w:val="4472C4" w:themeColor="accent1"/>
+        </w:rPr>
+      </w:pPr>
+      <w:r>
+        <w:rPr>
+          <w:color w:val="4472C4" w:themeColor="accent1"/>
+        </w:rPr>
+        <w:t>*Atendente cria um chamado encaminha para o coordenador da área</w:t>
+      </w:r>
+    </w:p>
+    <w:p>
+      <w:pPr>
+        <w:rPr>
+          <w:color w:val="806000" w:themeColor="accent4" w:themeShade="80"/>
+        </w:rPr>
+      </w:pPr>
+      <w:r>
+        <w:rPr>
+          <w:color w:val="806000" w:themeColor="accent4" w:themeShade="80"/>
+        </w:rPr>
+        <w:t>*Coordenador recebe o chamado e direciona o fluxo para o suporte de aplicação</w:t>
+      </w:r>
+    </w:p>
+    <w:p>
+      <w:pPr>
+        <w:rPr>
+          <w:color w:val="385623" w:themeColor="accent6" w:themeShade="80"/>
+        </w:rPr>
+      </w:pPr>
+      <w:r>
+        <w:rPr>
+          <w:color w:val="385623" w:themeColor="accent6" w:themeShade="80"/>
+        </w:rPr>
+        <w:t>*Suporte recebe o chamado</w:t>
+      </w:r>
+    </w:p>
+    <w:p>
+      <w:pPr>
+        <w:rPr>
+          <w:color w:val="385623" w:themeColor="accent6" w:themeShade="80"/>
+        </w:rPr>
+      </w:pPr>
+      <w:r>
+        <w:rPr>
+          <w:color w:val="385623" w:themeColor="accent6" w:themeShade="80"/>
+        </w:rPr>
+        <w:t>*Suporte verifica a raiz do problema</w:t>
+      </w:r>
+    </w:p>
+    <w:p>
+      <w:pPr>
+        <w:rPr>
+          <w:color w:val="385623" w:themeColor="accent6" w:themeShade="80"/>
+        </w:rPr>
+      </w:pPr>
+      <w:r>
+        <w:rPr>
+          <w:color w:val="385623" w:themeColor="accent6" w:themeShade="80"/>
+        </w:rPr>
+        <w:t>*</w:t>
+      </w:r>
+      <w:r>
+        <w:rPr>
+          <w:color w:val="385623" w:themeColor="accent6" w:themeShade="80"/>
+        </w:rPr>
+        <w:t>Suporte responde o chamado comunicando uma sobrecarga no servidor do banco de dados</w:t>
+      </w:r>
+      <w:r>
+        <w:rPr>
+          <w:color w:val="385623" w:themeColor="accent6" w:themeShade="80"/>
+        </w:rPr>
+        <w:t xml:space="preserve"> e que ele voltará a ficar disponível em algumas horas</w:t>
+      </w:r>
+    </w:p>
+    <w:p>
+      <w:pPr>
+        <w:rPr>
+          <w:color w:val="385623" w:themeColor="accent6" w:themeShade="80"/>
+        </w:rPr>
+      </w:pPr>
+      <w:r>
+        <w:rPr>
+          <w:color w:val="385623" w:themeColor="accent6" w:themeShade="80"/>
+        </w:rPr>
+        <w:t>*Paralelamente o suporte inicia um tipo de GMUD para aumentar a capacidade do servidor</w:t>
+      </w:r>
+    </w:p>
+    <w:p>
+      <w:pPr>
+        <w:rPr>
+          <w:color w:val="385623" w:themeColor="accent6" w:themeShade="80"/>
+        </w:rPr>
+      </w:pPr>
+      <w:r>
+        <w:rPr>
+          <w:color w:val="385623" w:themeColor="accent6" w:themeShade="80"/>
+        </w:rPr>
+        <w:t xml:space="preserve">*Após implementada a mudança o suporte comunica o usuário </w:t>
+      </w:r>
+      <w:r>
+        <w:rPr>
+          <w:color w:val="385623" w:themeColor="accent6" w:themeShade="80"/>
+        </w:rPr>
+        <w:t>perguntando se os sensores voltaram a funcionar</w:t>
+      </w:r>
+      <w:r>
+        <w:rPr>
+          <w:color w:val="385623" w:themeColor="accent6" w:themeShade="80"/>
+        </w:rPr>
+        <w:t>.</w:t>
+      </w:r>
+    </w:p>
+    <w:p>
+      <w:pPr>
+        <w:rPr>
+          <w:color w:val="FF0000"/>
+        </w:rPr>
+      </w:pPr>
+      <w:r>
+        <w:rPr>
+          <w:color w:val="FF0000"/>
+        </w:rPr>
+        <w:t>*Cliente reponde o chamado informando que o problema foi solucionado</w:t>
+      </w:r>
+    </w:p>
+    <w:p>
+      <w:pPr>
+        <w:rPr>
+          <w:color w:val="385623" w:themeColor="accent6" w:themeShade="80"/>
+        </w:rPr>
+      </w:pPr>
+      <w:r>
+        <w:rPr>
+          <w:color w:val="385623" w:themeColor="accent6" w:themeShade="80"/>
+        </w:rPr>
+        <w:t xml:space="preserve">*Suporte </w:t>
+      </w:r>
+      <w:r>
+        <w:rPr>
+          <w:color w:val="385623" w:themeColor="accent6" w:themeShade="80"/>
+        </w:rPr>
+        <w:t>encerra</w:t>
+      </w:r>
       <w:bookmarkStart w:id="0" w:name="_GoBack"/>
       <w:bookmarkEnd w:id="0"/>
+      <w:r>
+        <w:rPr>
+          <w:color w:val="385623" w:themeColor="accent6" w:themeShade="80"/>
+        </w:rPr>
+        <w:t xml:space="preserve"> o chamado</w:t>
+      </w:r>
+    </w:p>
+    <w:p>
+      <w:pPr>
+        <w:rPr>
+          <w:color w:val="FF0000"/>
+        </w:rPr>
+      </w:pPr>
+    </w:p>
+    <w:p>
+      <w:pPr>
+        <w:rPr>
+          <w:color w:val="385623" w:themeColor="accent6" w:themeShade="80"/>
+        </w:rPr>
+      </w:pPr>
+    </w:p>
+    <w:p>
+      <w:pPr>
+        <w:rPr>
+          <w:color w:val="385623" w:themeColor="accent6" w:themeShade="80"/>
+        </w:rPr>
+      </w:pPr>
     </w:p>
     <w:p>
       <w:pPr>
@@ -206,122 +737,7 @@
           <w:color w:val="000000" w:themeColor="text1"/>
         </w:rPr>
       </w:pPr>
-      <w:r>
-        <w:rPr>
-          <w:color w:val="000000" w:themeColor="text1"/>
-        </w:rPr>
-        <w:t>2° CASO</w:t>
-      </w:r>
-    </w:p>
-    <w:p>
-      <w:r>
-        <w:rPr>
-          <w:color w:val="FF0000"/>
-        </w:rPr>
-        <w:t xml:space="preserve">CLIENTE </w:t>
-      </w:r>
-      <w:r>
-        <w:t xml:space="preserve">/ </w:t>
-      </w:r>
-      <w:r>
-        <w:rPr>
-          <w:color w:val="0070C0"/>
-        </w:rPr>
-        <w:t xml:space="preserve">ATENDENTE </w:t>
-      </w:r>
-    </w:p>
-    <w:p>
-      <w:pPr>
-        <w:rPr>
-          <w:color w:val="FF0000"/>
-        </w:rPr>
-      </w:pPr>
-      <w:r>
-        <w:rPr>
-          <w:color w:val="FF0000"/>
-        </w:rPr>
-        <w:t xml:space="preserve">- Olá, meu nome é ******, estou precisando de ajuda com o equipamento. </w:t>
-      </w:r>
-    </w:p>
-    <w:p>
-      <w:pPr>
-        <w:rPr>
-          <w:color w:val="0070C0"/>
-        </w:rPr>
-      </w:pPr>
-      <w:r>
-        <w:rPr>
-          <w:color w:val="0070C0"/>
-        </w:rPr>
-        <w:t xml:space="preserve">- Olá, sou *****. O que aconteceu? </w:t>
-      </w:r>
-    </w:p>
-    <w:p>
-      <w:pPr>
-        <w:rPr>
-          <w:color w:val="FF0000"/>
-        </w:rPr>
-      </w:pPr>
-      <w:r>
-        <w:rPr>
-          <w:color w:val="FF0000"/>
-        </w:rPr>
-        <w:t>- O sensor em uma das minhas prateleiras não está funcionando!</w:t>
-      </w:r>
-    </w:p>
-    <w:p>
-      <w:pPr>
-        <w:rPr>
-          <w:color w:val="0070C0"/>
-        </w:rPr>
-      </w:pPr>
-      <w:r>
-        <w:rPr>
-          <w:color w:val="0070C0"/>
-        </w:rPr>
-        <w:t>- Okay. A luz do sensor está ligada?</w:t>
-      </w:r>
-    </w:p>
-    <w:p>
-      <w:pPr>
-        <w:rPr>
-          <w:color w:val="FF0000"/>
-        </w:rPr>
-      </w:pPr>
-      <w:r>
-        <w:rPr>
-          <w:color w:val="FF0000"/>
-        </w:rPr>
-        <w:t>- Não!</w:t>
-      </w:r>
-    </w:p>
-    <w:p>
-      <w:pPr>
-        <w:rPr>
-          <w:color w:val="0070C0"/>
-        </w:rPr>
-      </w:pPr>
-      <w:r>
-        <w:rPr>
-          <w:color w:val="0070C0"/>
-        </w:rPr>
-        <w:t xml:space="preserve">- Certo, verifique se tem um pequeno cabo solto do equipamento. Se sim, ligue na entrada e me diga se a luz ascendeu. </w:t>
-      </w:r>
-    </w:p>
-    <w:p>
-      <w:pPr>
-        <w:rPr>
-          <w:color w:val="FF0000"/>
-        </w:rPr>
-      </w:pPr>
-      <w:r>
-        <w:rPr>
-          <w:color w:val="FF0000"/>
-        </w:rPr>
-        <w:t>- Deu certo, muito obrigado!!</w:t>
-      </w:r>
-    </w:p>
-    <w:p/>
+    </w:p>
     <w:p>
       <w:pPr>
         <w:rPr>
@@ -356,7 +772,7 @@
       </w:pPr>
     </w:pPrDefault>
   </w:docDefaults>
-  <w:latentStyles w:defLockedState="0" w:defUIPriority="99" w:defSemiHidden="0" w:defUnhideWhenUsed="0" w:defQFormat="0" w:count="377">
+  <w:latentStyles w:defLockedState="0" w:defUIPriority="99" w:defSemiHidden="0" w:defUnhideWhenUsed="0" w:defQFormat="0" w:count="376">
     <w:lsdException w:name="Normal" w:uiPriority="0" w:qFormat="1"/>
     <w:lsdException w:name="heading 1" w:uiPriority="9" w:qFormat="1"/>
     <w:lsdException w:name="heading 2" w:semiHidden="1" w:uiPriority="9" w:unhideWhenUsed="1" w:qFormat="1"/>
@@ -733,11 +1149,11 @@
     <w:lsdException w:name="Hashtag" w:semiHidden="1" w:unhideWhenUsed="1"/>
     <w:lsdException w:name="Unresolved Mention" w:semiHidden="1" w:unhideWhenUsed="1"/>
     <w:lsdException w:name="Smart Link" w:semiHidden="1" w:unhideWhenUsed="1"/>
-    <w:lsdException w:name="Smart Link Error" w:semiHidden="1" w:unhideWhenUsed="1"/>
   </w:latentStyles>
   <w:style w:type="paragraph" w:default="1" w:styleId="Normal">
     <w:name w:val="Normal"/>
     <w:qFormat/>
+    <w:rsid w:val="00942D26"/>
   </w:style>
   <w:style w:type="character" w:default="1" w:styleId="Fontepargpadro">
     <w:name w:val="Default Paragraph Font"/>

</xml_diff>